<commit_message>
Added tekst to 'Doel'
</commit_message>
<xml_diff>
--- a/meetrapporten/working/Meetrapport Grayscaling.docx
+++ b/meetrapporten/working/Meetrapport Grayscaling.docx
@@ -119,34 +119,14 @@
                                     <w:text/>
                                   </w:sdtPr>
                                   <w:sdtContent>
-                                    <w:proofErr w:type="spellStart"/>
                                     <w:r>
                                       <w:rPr>
                                         <w:color w:val="4F81BD" w:themeColor="accent1"/>
                                         <w:sz w:val="72"/>
                                         <w:szCs w:val="72"/>
                                       </w:rPr>
-                                      <w:t>Meetrapport</w:t>
+                                      <w:t>Meetrapport Grayscaling</w:t>
                                     </w:r>
-                                    <w:proofErr w:type="spellEnd"/>
-                                    <w:r>
-                                      <w:rPr>
-                                        <w:color w:val="4F81BD" w:themeColor="accent1"/>
-                                        <w:sz w:val="72"/>
-                                        <w:szCs w:val="72"/>
-                                      </w:rPr>
-                                      <w:t xml:space="preserve"> </w:t>
-                                    </w:r>
-                                    <w:proofErr w:type="spellStart"/>
-                                    <w:r>
-                                      <w:rPr>
-                                        <w:color w:val="4F81BD" w:themeColor="accent1"/>
-                                        <w:sz w:val="72"/>
-                                        <w:szCs w:val="72"/>
-                                      </w:rPr>
-                                      <w:t>Grayscaling</w:t>
-                                    </w:r>
-                                    <w:proofErr w:type="spellEnd"/>
                                   </w:sdtContent>
                                 </w:sdt>
                               </w:p>
@@ -183,7 +163,7 @@
                                         <w:sz w:val="28"/>
                                         <w:szCs w:val="28"/>
                                       </w:rPr>
-                                      <w:t>Metingen, experimenten, conclusie</w:t>
+                                      <w:t>08 Mei 2016</w:t>
                                     </w:r>
                                   </w:p>
                                 </w:sdtContent>
@@ -279,34 +259,14 @@
                               <w:text/>
                             </w:sdtPr>
                             <w:sdtContent>
-                              <w:proofErr w:type="spellStart"/>
                               <w:r>
                                 <w:rPr>
                                   <w:color w:val="4F81BD" w:themeColor="accent1"/>
                                   <w:sz w:val="72"/>
                                   <w:szCs w:val="72"/>
                                 </w:rPr>
-                                <w:t>Meetrapport</w:t>
+                                <w:t>Meetrapport Grayscaling</w:t>
                               </w:r>
-                              <w:proofErr w:type="spellEnd"/>
-                              <w:r>
-                                <w:rPr>
-                                  <w:color w:val="4F81BD" w:themeColor="accent1"/>
-                                  <w:sz w:val="72"/>
-                                  <w:szCs w:val="72"/>
-                                </w:rPr>
-                                <w:t xml:space="preserve"> </w:t>
-                              </w:r>
-                              <w:proofErr w:type="spellStart"/>
-                              <w:r>
-                                <w:rPr>
-                                  <w:color w:val="4F81BD" w:themeColor="accent1"/>
-                                  <w:sz w:val="72"/>
-                                  <w:szCs w:val="72"/>
-                                </w:rPr>
-                                <w:t>Grayscaling</w:t>
-                              </w:r>
-                              <w:proofErr w:type="spellEnd"/>
                             </w:sdtContent>
                           </w:sdt>
                         </w:p>
@@ -343,7 +303,7 @@
                                   <w:sz w:val="28"/>
                                   <w:szCs w:val="28"/>
                                 </w:rPr>
-                                <w:t>Metingen, experimenten, conclusie</w:t>
+                                <w:t>08 Mei 2016</w:t>
                               </w:r>
                             </w:p>
                           </w:sdtContent>
@@ -1218,21 +1178,14 @@
           <w:lang w:val="nl-NL"/>
         </w:rPr>
       </w:pPr>
+      <w:r>
+        <w:rPr>
+          <w:lang w:val="nl-NL"/>
+        </w:rPr>
+        <w:br w:type="page"/>
+      </w:r>
       <w:bookmarkStart w:id="0" w:name="_GoBack"/>
       <w:bookmarkEnd w:id="0"/>
-      <w:r>
-        <w:rPr>
-          <w:lang w:val="nl-NL"/>
-        </w:rPr>
-        <w:br w:type="page"/>
-      </w:r>
-      <w:r>
-        <w:rPr>
-          <w:lang w:val="nl-NL"/>
-        </w:rPr>
-        <w:lastRenderedPageBreak/>
-        <w:br w:type="page"/>
-      </w:r>
     </w:p>
     <w:p>
       <w:pPr>
@@ -1280,63 +1233,53 @@
         </w:rPr>
         <w:t xml:space="preserve">Tussen de vele </w:t>
       </w:r>
-      <w:proofErr w:type="spellStart"/>
-      <w:r>
-        <w:rPr>
-          <w:lang w:val="nl-NL"/>
-        </w:rPr>
-        <w:t>agroitmes</w:t>
-      </w:r>
-      <w:proofErr w:type="spellEnd"/>
-      <w:r>
-        <w:rPr>
-          <w:lang w:val="nl-NL"/>
-        </w:rPr>
-        <w:t xml:space="preserve"> voor het veranderen van een RGB image </w:t>
-      </w:r>
-      <w:proofErr w:type="gramStart"/>
-      <w:r>
-        <w:rPr>
-          <w:lang w:val="nl-NL"/>
-        </w:rPr>
-        <w:t xml:space="preserve">naar  </w:t>
-      </w:r>
-      <w:proofErr w:type="spellStart"/>
-      <w:r>
-        <w:rPr>
-          <w:lang w:val="nl-NL"/>
-        </w:rPr>
-        <w:t>Intenisty</w:t>
-      </w:r>
-      <w:proofErr w:type="spellEnd"/>
-      <w:proofErr w:type="gramEnd"/>
-      <w:r>
-        <w:rPr>
-          <w:lang w:val="nl-NL"/>
-        </w:rPr>
-        <w:t xml:space="preserve"> image moet er een keuze gemaakt worden welk algoritme er geïmplementeerd wordt.  Dit wordt gedaan aan de hand van snelheid en de hoeveelheid “</w:t>
-      </w:r>
-      <w:proofErr w:type="spellStart"/>
-      <w:r>
-        <w:rPr>
-          <w:lang w:val="nl-NL"/>
-        </w:rPr>
-        <w:t>shades</w:t>
-      </w:r>
-      <w:proofErr w:type="spellEnd"/>
-      <w:r>
-        <w:rPr>
-          <w:lang w:val="nl-NL"/>
-        </w:rPr>
-        <w:t xml:space="preserve"> of gray”. In de meting moet naar voren komen hoe lang het duurt voordat een image is omgezet en wat de kwaliteit hiervan is. </w:t>
-      </w:r>
-    </w:p>
-    <w:p>
-      <w:pPr>
-        <w:rPr>
-          <w:lang w:val="nl-NL"/>
-        </w:rPr>
-      </w:pPr>
+      <w:r>
+        <w:rPr>
+          <w:lang w:val="nl-NL"/>
+        </w:rPr>
+        <w:t>algoritmes</w:t>
+      </w:r>
+      <w:r>
+        <w:rPr>
+          <w:lang w:val="nl-NL"/>
+        </w:rPr>
+        <w:t xml:space="preserve"> voor het veranderen van een RGB image naar  </w:t>
+      </w:r>
+      <w:r>
+        <w:rPr>
+          <w:lang w:val="nl-NL"/>
+        </w:rPr>
+        <w:t xml:space="preserve">Intenisty image moet er een keuze gemaakt worden welk algoritme er geïmplementeerd wordt.  Dit wordt gedaan aan de hand van snelheid en de hoeveelheid “shades of gray”. In de meting moet naar voren komen hoe lang het duurt voordat een image is omgezet en wat de kwaliteit hiervan is. </w:t>
+      </w:r>
+    </w:p>
+    <w:p>
+      <w:pPr>
+        <w:ind w:firstLine="0"/>
+        <w:rPr>
+          <w:lang w:val="nl-NL"/>
+        </w:rPr>
+      </w:pPr>
+      <w:r>
+        <w:rPr>
+          <w:lang w:val="nl-NL"/>
+        </w:rPr>
+        <w:t xml:space="preserve"> </w:t>
+      </w:r>
+    </w:p>
+    <w:p>
+      <w:pPr>
+        <w:rPr>
+          <w:b/>
+          <w:lang w:val="nl-NL"/>
+        </w:rPr>
+      </w:pPr>
+      <w:r>
+        <w:rPr>
+          <w:b/>
+          <w:lang w:val="nl-NL"/>
+        </w:rPr>
+        <w:t>“Welk algrotime levert het snelst een grayscale afbeelding op?”</w:t>
+      </w:r>
     </w:p>
     <w:p>
       <w:pPr>

</xml_diff>

<commit_message>
Added clock with the experiment
</commit_message>
<xml_diff>
--- a/meetrapporten/working/Meetrapport Grayscaling.docx
+++ b/meetrapporten/working/Meetrapport Grayscaling.docx
@@ -118,15 +118,36 @@
                                     <w:dataBinding w:prefixMappings="xmlns:ns0='http://purl.org/dc/elements/1.1/' xmlns:ns1='http://schemas.openxmlformats.org/package/2006/metadata/core-properties' " w:xpath="/ns1:coreProperties[1]/ns0:title[1]" w:storeItemID="{6C3C8BC8-F283-45AE-878A-BAB7291924A1}"/>
                                     <w:text/>
                                   </w:sdtPr>
+                                  <w:sdtEndPr/>
                                   <w:sdtContent>
+                                    <w:proofErr w:type="spellStart"/>
                                     <w:r>
                                       <w:rPr>
                                         <w:color w:val="4F81BD" w:themeColor="accent1"/>
                                         <w:sz w:val="72"/>
                                         <w:szCs w:val="72"/>
                                       </w:rPr>
-                                      <w:t>Meetrapport Grayscaling</w:t>
+                                      <w:t>Meetrapport</w:t>
                                     </w:r>
+                                    <w:proofErr w:type="spellEnd"/>
+                                    <w:r>
+                                      <w:rPr>
+                                        <w:color w:val="4F81BD" w:themeColor="accent1"/>
+                                        <w:sz w:val="72"/>
+                                        <w:szCs w:val="72"/>
+                                      </w:rPr>
+                                      <w:t xml:space="preserve"> </w:t>
+                                    </w:r>
+                                    <w:proofErr w:type="spellStart"/>
+                                    <w:r>
+                                      <w:rPr>
+                                        <w:color w:val="4F81BD" w:themeColor="accent1"/>
+                                        <w:sz w:val="72"/>
+                                        <w:szCs w:val="72"/>
+                                      </w:rPr>
+                                      <w:t>Grayscaling</w:t>
+                                    </w:r>
+                                    <w:proofErr w:type="spellEnd"/>
                                   </w:sdtContent>
                                 </w:sdt>
                               </w:p>
@@ -144,6 +165,7 @@
                                   <w:dataBinding w:prefixMappings="xmlns:ns0='http://purl.org/dc/elements/1.1/' xmlns:ns1='http://schemas.openxmlformats.org/package/2006/metadata/core-properties' " w:xpath="/ns1:coreProperties[1]/ns0:subject[1]" w:storeItemID="{6C3C8BC8-F283-45AE-878A-BAB7291924A1}"/>
                                   <w:text/>
                                 </w:sdtPr>
+                                <w:sdtEndPr/>
                                 <w:sdtContent>
                                   <w:p>
                                     <w:pPr>
@@ -182,6 +204,7 @@
                                   <w:dataBinding w:prefixMappings="xmlns:ns0='http://purl.org/dc/elements/1.1/' xmlns:ns1='http://schemas.openxmlformats.org/package/2006/metadata/core-properties' " w:xpath="/ns1:coreProperties[1]/ns0:creator[1]" w:storeItemID="{6C3C8BC8-F283-45AE-878A-BAB7291924A1}"/>
                                   <w:text/>
                                 </w:sdtPr>
+                                <w:sdtEndPr/>
                                 <w:sdtContent>
                                   <w:p>
                                     <w:pPr>
@@ -258,15 +281,36 @@
                               <w:dataBinding w:prefixMappings="xmlns:ns0='http://purl.org/dc/elements/1.1/' xmlns:ns1='http://schemas.openxmlformats.org/package/2006/metadata/core-properties' " w:xpath="/ns1:coreProperties[1]/ns0:title[1]" w:storeItemID="{6C3C8BC8-F283-45AE-878A-BAB7291924A1}"/>
                               <w:text/>
                             </w:sdtPr>
+                            <w:sdtEndPr/>
                             <w:sdtContent>
+                              <w:proofErr w:type="spellStart"/>
                               <w:r>
                                 <w:rPr>
                                   <w:color w:val="4F81BD" w:themeColor="accent1"/>
                                   <w:sz w:val="72"/>
                                   <w:szCs w:val="72"/>
                                 </w:rPr>
-                                <w:t>Meetrapport Grayscaling</w:t>
+                                <w:t>Meetrapport</w:t>
                               </w:r>
+                              <w:proofErr w:type="spellEnd"/>
+                              <w:r>
+                                <w:rPr>
+                                  <w:color w:val="4F81BD" w:themeColor="accent1"/>
+                                  <w:sz w:val="72"/>
+                                  <w:szCs w:val="72"/>
+                                </w:rPr>
+                                <w:t xml:space="preserve"> </w:t>
+                              </w:r>
+                              <w:proofErr w:type="spellStart"/>
+                              <w:r>
+                                <w:rPr>
+                                  <w:color w:val="4F81BD" w:themeColor="accent1"/>
+                                  <w:sz w:val="72"/>
+                                  <w:szCs w:val="72"/>
+                                </w:rPr>
+                                <w:t>Grayscaling</w:t>
+                              </w:r>
+                              <w:proofErr w:type="spellEnd"/>
                             </w:sdtContent>
                           </w:sdt>
                         </w:p>
@@ -284,6 +328,7 @@
                             <w:dataBinding w:prefixMappings="xmlns:ns0='http://purl.org/dc/elements/1.1/' xmlns:ns1='http://schemas.openxmlformats.org/package/2006/metadata/core-properties' " w:xpath="/ns1:coreProperties[1]/ns0:subject[1]" w:storeItemID="{6C3C8BC8-F283-45AE-878A-BAB7291924A1}"/>
                             <w:text/>
                           </w:sdtPr>
+                          <w:sdtEndPr/>
                           <w:sdtContent>
                             <w:p>
                               <w:pPr>
@@ -322,6 +367,7 @@
                             <w:dataBinding w:prefixMappings="xmlns:ns0='http://purl.org/dc/elements/1.1/' xmlns:ns1='http://schemas.openxmlformats.org/package/2006/metadata/core-properties' " w:xpath="/ns1:coreProperties[1]/ns0:creator[1]" w:storeItemID="{6C3C8BC8-F283-45AE-878A-BAB7291924A1}"/>
                             <w:text/>
                           </w:sdtPr>
+                          <w:sdtEndPr/>
                           <w:sdtContent>
                             <w:p>
                               <w:pPr>
@@ -439,6 +485,7 @@
                                     <w:calendar w:val="gregorian"/>
                                   </w:date>
                                 </w:sdtPr>
+                                <w:sdtEndPr/>
                                 <w:sdtContent>
                                   <w:p>
                                     <w:pPr>
@@ -506,6 +553,7 @@
                               <w:calendar w:val="gregorian"/>
                             </w:date>
                           </w:sdtPr>
+                          <w:sdtEndPr/>
                           <w:sdtContent>
                             <w:p>
                               <w:pPr>
@@ -1184,8 +1232,6 @@
         </w:rPr>
         <w:br w:type="page"/>
       </w:r>
-      <w:bookmarkStart w:id="0" w:name="_GoBack"/>
-      <w:bookmarkEnd w:id="0"/>
     </w:p>
     <w:p>
       <w:pPr>
@@ -1198,8 +1244,8 @@
           <w:lang w:val="nl-NL"/>
         </w:rPr>
       </w:pPr>
-      <w:bookmarkStart w:id="1" w:name="_Toc450471283"/>
-      <w:commentRangeStart w:id="2"/>
+      <w:bookmarkStart w:id="0" w:name="_Toc450471283"/>
+      <w:commentRangeStart w:id="1"/>
       <w:r>
         <w:rPr>
           <w:lang w:val="nl-NL"/>
@@ -1207,7 +1253,7 @@
         <w:lastRenderedPageBreak/>
         <w:t>Doel</w:t>
       </w:r>
-      <w:commentRangeEnd w:id="2"/>
+      <w:commentRangeEnd w:id="1"/>
       <w:r>
         <w:rPr>
           <w:rStyle w:val="CommentReference"/>
@@ -1217,9 +1263,9 @@
           <w:i w:val="0"/>
           <w:iCs w:val="0"/>
         </w:rPr>
-        <w:commentReference w:id="2"/>
-      </w:r>
-      <w:bookmarkEnd w:id="1"/>
+        <w:commentReference w:id="1"/>
+      </w:r>
+      <w:bookmarkEnd w:id="0"/>
     </w:p>
     <w:p>
       <w:pPr>
@@ -1243,13 +1289,43 @@
         <w:rPr>
           <w:lang w:val="nl-NL"/>
         </w:rPr>
-        <w:t xml:space="preserve"> voor het veranderen van een RGB image naar  </w:t>
-      </w:r>
-      <w:r>
-        <w:rPr>
-          <w:lang w:val="nl-NL"/>
-        </w:rPr>
-        <w:t xml:space="preserve">Intenisty image moet er een keuze gemaakt worden welk algoritme er geïmplementeerd wordt.  Dit wordt gedaan aan de hand van snelheid en de hoeveelheid “shades of gray”. In de meting moet naar voren komen hoe lang het duurt voordat een image is omgezet en wat de kwaliteit hiervan is. </w:t>
+        <w:t xml:space="preserve"> voor het veranderen van een RGB image </w:t>
+      </w:r>
+      <w:proofErr w:type="gramStart"/>
+      <w:r>
+        <w:rPr>
+          <w:lang w:val="nl-NL"/>
+        </w:rPr>
+        <w:t xml:space="preserve">naar  </w:t>
+      </w:r>
+      <w:proofErr w:type="spellStart"/>
+      <w:r>
+        <w:rPr>
+          <w:lang w:val="nl-NL"/>
+        </w:rPr>
+        <w:t>Intenisty</w:t>
+      </w:r>
+      <w:proofErr w:type="spellEnd"/>
+      <w:proofErr w:type="gramEnd"/>
+      <w:r>
+        <w:rPr>
+          <w:lang w:val="nl-NL"/>
+        </w:rPr>
+        <w:t xml:space="preserve"> image moet er een keuze gemaakt worden welk algoritme er geïmplementeerd wordt.  Dit wordt gedaan aan de hand van snelheid en de hoeveelheid “</w:t>
+      </w:r>
+      <w:proofErr w:type="spellStart"/>
+      <w:r>
+        <w:rPr>
+          <w:lang w:val="nl-NL"/>
+        </w:rPr>
+        <w:t>shades</w:t>
+      </w:r>
+      <w:proofErr w:type="spellEnd"/>
+      <w:r>
+        <w:rPr>
+          <w:lang w:val="nl-NL"/>
+        </w:rPr>
+        <w:t xml:space="preserve"> of gray”. In de meting moet naar voren komen hoe lang het duurt voordat een image is omgezet en wat de kwaliteit hiervan is. </w:t>
       </w:r>
     </w:p>
     <w:p>
@@ -1278,7 +1354,39 @@
           <w:b/>
           <w:lang w:val="nl-NL"/>
         </w:rPr>
-        <w:t>“Welk algrotime levert het snelst een grayscale afbeelding op?”</w:t>
+        <w:t xml:space="preserve">“Welk </w:t>
+      </w:r>
+      <w:proofErr w:type="spellStart"/>
+      <w:r>
+        <w:rPr>
+          <w:b/>
+          <w:lang w:val="nl-NL"/>
+        </w:rPr>
+        <w:t>algrotime</w:t>
+      </w:r>
+      <w:proofErr w:type="spellEnd"/>
+      <w:r>
+        <w:rPr>
+          <w:b/>
+          <w:lang w:val="nl-NL"/>
+        </w:rPr>
+        <w:t xml:space="preserve"> levert het snelst een </w:t>
+      </w:r>
+      <w:proofErr w:type="spellStart"/>
+      <w:r>
+        <w:rPr>
+          <w:b/>
+          <w:lang w:val="nl-NL"/>
+        </w:rPr>
+        <w:t>grayscale</w:t>
+      </w:r>
+      <w:proofErr w:type="spellEnd"/>
+      <w:r>
+        <w:rPr>
+          <w:b/>
+          <w:lang w:val="nl-NL"/>
+        </w:rPr>
+        <w:t xml:space="preserve"> afbeelding op?”</w:t>
       </w:r>
     </w:p>
     <w:p>
@@ -1319,8 +1427,8 @@
           <w:lang w:val="nl-NL"/>
         </w:rPr>
       </w:pPr>
-      <w:bookmarkStart w:id="3" w:name="_Toc450471284"/>
-      <w:commentRangeStart w:id="4"/>
+      <w:bookmarkStart w:id="2" w:name="_Toc450471284"/>
+      <w:commentRangeStart w:id="3"/>
       <w:r>
         <w:rPr>
           <w:lang w:val="nl-NL"/>
@@ -1328,7 +1436,7 @@
         <w:lastRenderedPageBreak/>
         <w:t>Hypothese</w:t>
       </w:r>
-      <w:commentRangeEnd w:id="4"/>
+      <w:commentRangeEnd w:id="3"/>
       <w:r>
         <w:rPr>
           <w:rStyle w:val="CommentReference"/>
@@ -1338,9 +1446,178 @@
           <w:i w:val="0"/>
           <w:iCs w:val="0"/>
         </w:rPr>
-        <w:commentReference w:id="4"/>
-      </w:r>
-      <w:bookmarkEnd w:id="3"/>
+        <w:commentReference w:id="3"/>
+      </w:r>
+      <w:bookmarkEnd w:id="2"/>
+    </w:p>
+    <w:p>
+      <w:pPr>
+        <w:rPr>
+          <w:lang w:val="nl-NL"/>
+        </w:rPr>
+      </w:pPr>
+      <w:r>
+        <w:rPr>
+          <w:lang w:val="nl-NL"/>
+        </w:rPr>
+        <w:t xml:space="preserve">Wanneer we kijken naar de 3 </w:t>
+      </w:r>
+      <w:r>
+        <w:rPr>
+          <w:lang w:val="nl-NL"/>
+        </w:rPr>
+        <w:t xml:space="preserve">manieren </w:t>
+      </w:r>
+      <w:r>
+        <w:rPr>
+          <w:lang w:val="nl-NL"/>
+        </w:rPr>
+        <w:t xml:space="preserve">die we </w:t>
+      </w:r>
+      <w:r>
+        <w:rPr>
+          <w:lang w:val="nl-NL"/>
+        </w:rPr>
+        <w:t>gebruiken</w:t>
+      </w:r>
+      <w:r>
+        <w:rPr>
+          <w:lang w:val="nl-NL"/>
+        </w:rPr>
+        <w:t xml:space="preserve"> zien we dat </w:t>
+      </w:r>
+      <w:proofErr w:type="spellStart"/>
+      <w:r>
+        <w:rPr>
+          <w:lang w:val="nl-NL"/>
+        </w:rPr>
+        <w:t>grayscaling</w:t>
+      </w:r>
+      <w:proofErr w:type="spellEnd"/>
+      <w:r>
+        <w:rPr>
+          <w:lang w:val="nl-NL"/>
+        </w:rPr>
+        <w:t xml:space="preserve"> d.m.v. “</w:t>
+      </w:r>
+      <w:proofErr w:type="spellStart"/>
+      <w:r>
+        <w:rPr>
+          <w:lang w:val="nl-NL"/>
+        </w:rPr>
+        <w:t>Desaturation</w:t>
+      </w:r>
+      <w:proofErr w:type="spellEnd"/>
+      <w:r>
+        <w:rPr>
+          <w:lang w:val="nl-NL"/>
+        </w:rPr>
+        <w:t xml:space="preserve">” de meeste stappen zal nemen voordat hij een antwoord heeft. Hierdoor is het </w:t>
+      </w:r>
+      <w:proofErr w:type="gramStart"/>
+      <w:r>
+        <w:rPr>
+          <w:lang w:val="nl-NL"/>
+        </w:rPr>
+        <w:t>hoogst waarschijnlijk</w:t>
+      </w:r>
+      <w:proofErr w:type="gramEnd"/>
+      <w:r>
+        <w:rPr>
+          <w:lang w:val="nl-NL"/>
+        </w:rPr>
+        <w:t xml:space="preserve"> ook de traagste van de 3.</w:t>
+      </w:r>
+    </w:p>
+    <w:p>
+      <w:pPr>
+        <w:rPr>
+          <w:lang w:val="nl-NL"/>
+        </w:rPr>
+      </w:pPr>
+      <w:r>
+        <w:rPr>
+          <w:lang w:val="nl-NL"/>
+        </w:rPr>
+        <w:t>De andere 2 manieren (“</w:t>
+      </w:r>
+      <w:proofErr w:type="spellStart"/>
+      <w:r>
+        <w:rPr>
+          <w:lang w:val="nl-NL"/>
+        </w:rPr>
+        <w:t>Averaging</w:t>
+      </w:r>
+      <w:proofErr w:type="spellEnd"/>
+      <w:proofErr w:type="gramStart"/>
+      <w:r>
+        <w:rPr>
+          <w:lang w:val="nl-NL"/>
+        </w:rPr>
+        <w:t>” ,</w:t>
+      </w:r>
+      <w:proofErr w:type="gramEnd"/>
+      <w:r>
+        <w:rPr>
+          <w:lang w:val="nl-NL"/>
+        </w:rPr>
+        <w:t xml:space="preserve"> “</w:t>
+      </w:r>
+      <w:proofErr w:type="spellStart"/>
+      <w:r>
+        <w:rPr>
+          <w:lang w:val="nl-NL"/>
+        </w:rPr>
+        <w:t>Correction</w:t>
+      </w:r>
+      <w:proofErr w:type="spellEnd"/>
+      <w:r>
+        <w:rPr>
+          <w:lang w:val="nl-NL"/>
+        </w:rPr>
+        <w:t>”) zien we dat er 1 deelt en de andere vermenigvuldigt. Delen van getallen heeft vaak meer “</w:t>
+      </w:r>
+      <w:proofErr w:type="spellStart"/>
+      <w:r>
+        <w:rPr>
+          <w:lang w:val="nl-NL"/>
+        </w:rPr>
+        <w:t>cycles</w:t>
+      </w:r>
+      <w:proofErr w:type="spellEnd"/>
+      <w:r>
+        <w:rPr>
+          <w:lang w:val="nl-NL"/>
+        </w:rPr>
+        <w:t>” dus zal “</w:t>
+      </w:r>
+      <w:proofErr w:type="spellStart"/>
+      <w:r>
+        <w:rPr>
+          <w:lang w:val="nl-NL"/>
+        </w:rPr>
+        <w:t>Averaging</w:t>
+      </w:r>
+      <w:proofErr w:type="spellEnd"/>
+      <w:r>
+        <w:rPr>
+          <w:lang w:val="nl-NL"/>
+        </w:rPr>
+        <w:t xml:space="preserve">” het traagste zijn. Wel zal het verschil erg klein zijn tussen beide manieren. </w:t>
+      </w:r>
+    </w:p>
+    <w:p>
+      <w:pPr>
+        <w:rPr>
+          <w:lang w:val="nl-NL"/>
+        </w:rPr>
+      </w:pPr>
+      <w:r>
+        <w:rPr>
+          <w:lang w:val="nl-NL"/>
+        </w:rPr>
+        <w:br w:type="page"/>
+      </w:r>
     </w:p>
     <w:p>
       <w:pPr>
@@ -1355,12 +1632,6 @@
           <w:lang w:val="nl-NL"/>
         </w:rPr>
       </w:pPr>
-      <w:r>
-        <w:rPr>
-          <w:lang w:val="nl-NL"/>
-        </w:rPr>
-        <w:br w:type="page"/>
-      </w:r>
     </w:p>
     <w:p>
       <w:pPr>
@@ -1373,16 +1644,82 @@
           <w:lang w:val="nl-NL"/>
         </w:rPr>
       </w:pPr>
-      <w:bookmarkStart w:id="5" w:name="_Toc450471285"/>
-      <w:commentRangeStart w:id="6"/>
-      <w:r>
-        <w:rPr>
-          <w:lang w:val="nl-NL"/>
-        </w:rPr>
-        <w:lastRenderedPageBreak/>
+      <w:bookmarkStart w:id="4" w:name="_Toc450471285"/>
+      <w:r>
+        <w:rPr>
+          <w:noProof/>
+        </w:rPr>
+        <w:drawing>
+          <wp:anchor distT="0" distB="0" distL="114300" distR="114300" simplePos="0" relativeHeight="251661312" behindDoc="0" locked="0" layoutInCell="1" allowOverlap="1" wp14:anchorId="4B6D8674" wp14:editId="1366EEB0">
+            <wp:simplePos x="0" y="0"/>
+            <wp:positionH relativeFrom="column">
+              <wp:posOffset>4512945</wp:posOffset>
+            </wp:positionH>
+            <wp:positionV relativeFrom="paragraph">
+              <wp:posOffset>518795</wp:posOffset>
+            </wp:positionV>
+            <wp:extent cx="1887220" cy="2426970"/>
+            <wp:effectExtent l="0" t="0" r="0" b="11430"/>
+            <wp:wrapSquare wrapText="bothSides"/>
+            <wp:docPr id="1" name="Picture 1" descr="../../source/ExternalDLL/Debug/female-3.png"/>
+            <wp:cNvGraphicFramePr>
+              <a:graphicFrameLocks xmlns:a="http://schemas.openxmlformats.org/drawingml/2006/main" noChangeAspect="1"/>
+            </wp:cNvGraphicFramePr>
+            <a:graphic xmlns:a="http://schemas.openxmlformats.org/drawingml/2006/main">
+              <a:graphicData uri="http://schemas.openxmlformats.org/drawingml/2006/picture">
+                <pic:pic xmlns:pic="http://schemas.openxmlformats.org/drawingml/2006/picture">
+                  <pic:nvPicPr>
+                    <pic:cNvPr id="0" name="Picture 1" descr="../../source/ExternalDLL/Debug/female-3.png"/>
+                    <pic:cNvPicPr>
+                      <a:picLocks noChangeAspect="1" noChangeArrowheads="1"/>
+                    </pic:cNvPicPr>
+                  </pic:nvPicPr>
+                  <pic:blipFill>
+                    <a:blip r:embed="rId11">
+                      <a:extLst>
+                        <a:ext uri="{28A0092B-C50C-407E-A947-70E740481C1C}">
+                          <a14:useLocalDpi xmlns:a14="http://schemas.microsoft.com/office/drawing/2010/main" val="0"/>
+                        </a:ext>
+                      </a:extLst>
+                    </a:blip>
+                    <a:srcRect/>
+                    <a:stretch>
+                      <a:fillRect/>
+                    </a:stretch>
+                  </pic:blipFill>
+                  <pic:spPr bwMode="auto">
+                    <a:xfrm>
+                      <a:off x="0" y="0"/>
+                      <a:ext cx="1887220" cy="2426970"/>
+                    </a:xfrm>
+                    <a:prstGeom prst="rect">
+                      <a:avLst/>
+                    </a:prstGeom>
+                    <a:noFill/>
+                    <a:ln>
+                      <a:noFill/>
+                    </a:ln>
+                  </pic:spPr>
+                </pic:pic>
+              </a:graphicData>
+            </a:graphic>
+            <wp14:sizeRelH relativeFrom="page">
+              <wp14:pctWidth>0</wp14:pctWidth>
+            </wp14:sizeRelH>
+            <wp14:sizeRelV relativeFrom="page">
+              <wp14:pctHeight>0</wp14:pctHeight>
+            </wp14:sizeRelV>
+          </wp:anchor>
+        </w:drawing>
+      </w:r>
+      <w:commentRangeStart w:id="5"/>
+      <w:r>
+        <w:rPr>
+          <w:lang w:val="nl-NL"/>
+        </w:rPr>
         <w:t>Werkwijze</w:t>
       </w:r>
-      <w:commentRangeEnd w:id="6"/>
+      <w:commentRangeEnd w:id="5"/>
       <w:r>
         <w:rPr>
           <w:rStyle w:val="CommentReference"/>
@@ -1392,23 +1729,305 @@
           <w:i w:val="0"/>
           <w:iCs w:val="0"/>
         </w:rPr>
-        <w:commentReference w:id="6"/>
-      </w:r>
-      <w:bookmarkEnd w:id="5"/>
-    </w:p>
-    <w:p>
-      <w:pPr>
-        <w:rPr>
-          <w:rFonts w:asciiTheme="majorHAnsi" w:eastAsiaTheme="majorEastAsia" w:hAnsiTheme="majorHAnsi" w:cstheme="majorBidi"/>
-          <w:b/>
-          <w:bCs/>
-          <w:i/>
-          <w:iCs/>
-          <w:sz w:val="32"/>
-          <w:szCs w:val="32"/>
-          <w:lang w:val="nl-NL"/>
-        </w:rPr>
-      </w:pPr>
+        <w:commentReference w:id="5"/>
+      </w:r>
+      <w:bookmarkEnd w:id="4"/>
+    </w:p>
+    <w:p>
+      <w:pPr>
+        <w:rPr>
+          <w:lang w:val="nl-NL"/>
+        </w:rPr>
+      </w:pPr>
+      <w:r>
+        <w:rPr>
+          <w:lang w:val="nl-NL"/>
+        </w:rPr>
+        <w:t xml:space="preserve">Om de meting uit te voeren wordt er gebruikt gemaakt van een standaard afbeelding waarop </w:t>
+      </w:r>
+      <w:proofErr w:type="spellStart"/>
+      <w:r>
+        <w:rPr>
+          <w:lang w:val="nl-NL"/>
+        </w:rPr>
+        <w:t>grayscaling</w:t>
+      </w:r>
+      <w:proofErr w:type="spellEnd"/>
+      <w:r>
+        <w:rPr>
+          <w:lang w:val="nl-NL"/>
+        </w:rPr>
+        <w:t xml:space="preserve"> wordt uitgevoerd. Om te kijken </w:t>
+      </w:r>
+      <w:r>
+        <w:rPr>
+          <w:lang w:val="nl-NL"/>
+        </w:rPr>
+        <w:t>hoelang het duurt voor de afbeelding te veranderen gebruiken we “</w:t>
+      </w:r>
+      <w:proofErr w:type="spellStart"/>
+      <w:proofErr w:type="gramStart"/>
+      <w:r>
+        <w:rPr>
+          <w:lang w:val="nl-NL"/>
+        </w:rPr>
+        <w:t>std</w:t>
+      </w:r>
+      <w:proofErr w:type="spellEnd"/>
+      <w:r>
+        <w:rPr>
+          <w:lang w:val="nl-NL"/>
+        </w:rPr>
+        <w:t>::</w:t>
+      </w:r>
+      <w:proofErr w:type="gramEnd"/>
+      <w:r>
+        <w:rPr>
+          <w:lang w:val="nl-NL"/>
+        </w:rPr>
+        <w:t xml:space="preserve">chrono”. De klok starten we dan aan het begin van de </w:t>
+      </w:r>
+      <w:proofErr w:type="spellStart"/>
+      <w:r>
+        <w:rPr>
+          <w:lang w:val="nl-NL"/>
+        </w:rPr>
+        <w:t>for</w:t>
+      </w:r>
+      <w:proofErr w:type="spellEnd"/>
+      <w:r>
+        <w:rPr>
+          <w:lang w:val="nl-NL"/>
+        </w:rPr>
+        <w:t xml:space="preserve"> loop en stoppen deze hierna. </w:t>
+      </w:r>
+    </w:p>
+    <w:p>
+      <w:pPr>
+        <w:rPr>
+          <w:lang w:val="nl-NL"/>
+        </w:rPr>
+      </w:pPr>
+      <w:r>
+        <w:rPr>
+          <w:noProof/>
+        </w:rPr>
+        <mc:AlternateContent>
+          <mc:Choice Requires="wps">
+            <w:drawing>
+              <wp:anchor distT="0" distB="0" distL="114300" distR="114300" simplePos="0" relativeHeight="251662336" behindDoc="0" locked="0" layoutInCell="1" allowOverlap="1" wp14:anchorId="12B67E73" wp14:editId="4D56431C">
+                <wp:simplePos x="0" y="0"/>
+                <wp:positionH relativeFrom="column">
+                  <wp:posOffset>4164330</wp:posOffset>
+                </wp:positionH>
+                <wp:positionV relativeFrom="paragraph">
+                  <wp:posOffset>1436370</wp:posOffset>
+                </wp:positionV>
+                <wp:extent cx="2404110" cy="342900"/>
+                <wp:effectExtent l="0" t="0" r="0" b="12700"/>
+                <wp:wrapSquare wrapText="bothSides"/>
+                <wp:docPr id="2" name="Text Box 2"/>
+                <wp:cNvGraphicFramePr/>
+                <a:graphic xmlns:a="http://schemas.openxmlformats.org/drawingml/2006/main">
+                  <a:graphicData uri="http://schemas.microsoft.com/office/word/2010/wordprocessingShape">
+                    <wps:wsp>
+                      <wps:cNvSpPr txBox="1"/>
+                      <wps:spPr>
+                        <a:xfrm>
+                          <a:off x="0" y="0"/>
+                          <a:ext cx="2404110" cy="342900"/>
+                        </a:xfrm>
+                        <a:prstGeom prst="rect">
+                          <a:avLst/>
+                        </a:prstGeom>
+                        <a:noFill/>
+                        <a:ln>
+                          <a:noFill/>
+                        </a:ln>
+                        <a:effectLst/>
+                      </wps:spPr>
+                      <wps:style>
+                        <a:lnRef idx="0">
+                          <a:schemeClr val="accent1"/>
+                        </a:lnRef>
+                        <a:fillRef idx="0">
+                          <a:schemeClr val="accent1"/>
+                        </a:fillRef>
+                        <a:effectRef idx="0">
+                          <a:schemeClr val="accent1"/>
+                        </a:effectRef>
+                        <a:fontRef idx="minor">
+                          <a:schemeClr val="dk1"/>
+                        </a:fontRef>
+                      </wps:style>
+                      <wps:txbx>
+                        <w:txbxContent>
+                          <w:p>
+                            <w:pPr>
+                              <w:rPr>
+                                <w:i/>
+                                <w:color w:val="808080" w:themeColor="background1" w:themeShade="80"/>
+                                <w:sz w:val="20"/>
+                                <w:szCs w:val="20"/>
+                              </w:rPr>
+                            </w:pPr>
+                            <w:proofErr w:type="spellStart"/>
+                            <w:r>
+                              <w:rPr>
+                                <w:i/>
+                                <w:color w:val="808080" w:themeColor="background1" w:themeShade="80"/>
+                                <w:sz w:val="20"/>
+                                <w:szCs w:val="20"/>
+                              </w:rPr>
+                              <w:t>Afbeelding</w:t>
+                            </w:r>
+                            <w:proofErr w:type="spellEnd"/>
+                            <w:r>
+                              <w:rPr>
+                                <w:i/>
+                                <w:color w:val="808080" w:themeColor="background1" w:themeShade="80"/>
+                                <w:sz w:val="20"/>
+                                <w:szCs w:val="20"/>
+                              </w:rPr>
+                              <w:t xml:space="preserve"> 1. </w:t>
+                            </w:r>
+                            <w:proofErr w:type="spellStart"/>
+                            <w:r>
+                              <w:rPr>
+                                <w:i/>
+                                <w:color w:val="808080" w:themeColor="background1" w:themeShade="80"/>
+                                <w:sz w:val="20"/>
+                                <w:szCs w:val="20"/>
+                              </w:rPr>
+                              <w:t>Gebruikt</w:t>
+                            </w:r>
+                            <w:proofErr w:type="spellEnd"/>
+                            <w:r>
+                              <w:rPr>
+                                <w:i/>
+                                <w:color w:val="808080" w:themeColor="background1" w:themeShade="80"/>
+                                <w:sz w:val="20"/>
+                                <w:szCs w:val="20"/>
+                              </w:rPr>
+                              <w:t xml:space="preserve"> </w:t>
+                            </w:r>
+                            <w:proofErr w:type="spellStart"/>
+                            <w:r>
+                              <w:rPr>
+                                <w:i/>
+                                <w:color w:val="808080" w:themeColor="background1" w:themeShade="80"/>
+                                <w:sz w:val="20"/>
+                                <w:szCs w:val="20"/>
+                              </w:rPr>
+                              <w:t>afbeelding</w:t>
+                            </w:r>
+                            <w:proofErr w:type="spellEnd"/>
+                          </w:p>
+                        </w:txbxContent>
+                      </wps:txbx>
+                      <wps:bodyPr rot="0" spcFirstLastPara="0" vertOverflow="overflow" horzOverflow="overflow" vert="horz" wrap="square" lIns="91440" tIns="45720" rIns="91440" bIns="45720" numCol="1" spcCol="0" rtlCol="0" fromWordArt="0" anchor="t" anchorCtr="0" forceAA="0" compatLnSpc="1">
+                        <a:prstTxWarp prst="textNoShape">
+                          <a:avLst/>
+                        </a:prstTxWarp>
+                        <a:noAutofit/>
+                      </wps:bodyPr>
+                    </wps:wsp>
+                  </a:graphicData>
+                </a:graphic>
+                <wp14:sizeRelH relativeFrom="margin">
+                  <wp14:pctWidth>0</wp14:pctWidth>
+                </wp14:sizeRelH>
+              </wp:anchor>
+            </w:drawing>
+          </mc:Choice>
+          <mc:Fallback>
+            <w:pict>
+              <v:shape w14:anchorId="12B67E73" id="Text_x0020_Box_x0020_2" o:spid="_x0000_s1028" type="#_x0000_t202" style="position:absolute;left:0;text-align:left;margin-left:327.9pt;margin-top:113.1pt;width:189.3pt;height:27pt;z-index:251662336;visibility:visible;mso-wrap-style:square;mso-width-percent:0;mso-wrap-distance-left:9pt;mso-wrap-distance-top:0;mso-wrap-distance-right:9pt;mso-wrap-distance-bottom:0;mso-position-horizontal:absolute;mso-position-horizontal-relative:text;mso-position-vertical:absolute;mso-position-vertical-relative:text;mso-width-percent:0;mso-width-relative:margin;v-text-anchor:top" o:gfxdata="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" filled="f" stroked="f">
+                <v:textbox>
+                  <w:txbxContent>
+                    <w:p>
+                      <w:pPr>
+                        <w:rPr>
+                          <w:i/>
+                          <w:color w:val="808080" w:themeColor="background1" w:themeShade="80"/>
+                          <w:sz w:val="20"/>
+                          <w:szCs w:val="20"/>
+                        </w:rPr>
+                      </w:pPr>
+                      <w:proofErr w:type="spellStart"/>
+                      <w:r>
+                        <w:rPr>
+                          <w:i/>
+                          <w:color w:val="808080" w:themeColor="background1" w:themeShade="80"/>
+                          <w:sz w:val="20"/>
+                          <w:szCs w:val="20"/>
+                        </w:rPr>
+                        <w:t>Afbeelding</w:t>
+                      </w:r>
+                      <w:proofErr w:type="spellEnd"/>
+                      <w:r>
+                        <w:rPr>
+                          <w:i/>
+                          <w:color w:val="808080" w:themeColor="background1" w:themeShade="80"/>
+                          <w:sz w:val="20"/>
+                          <w:szCs w:val="20"/>
+                        </w:rPr>
+                        <w:t xml:space="preserve"> 1. </w:t>
+                      </w:r>
+                      <w:proofErr w:type="spellStart"/>
+                      <w:r>
+                        <w:rPr>
+                          <w:i/>
+                          <w:color w:val="808080" w:themeColor="background1" w:themeShade="80"/>
+                          <w:sz w:val="20"/>
+                          <w:szCs w:val="20"/>
+                        </w:rPr>
+                        <w:t>Gebruikt</w:t>
+                      </w:r>
+                      <w:proofErr w:type="spellEnd"/>
+                      <w:r>
+                        <w:rPr>
+                          <w:i/>
+                          <w:color w:val="808080" w:themeColor="background1" w:themeShade="80"/>
+                          <w:sz w:val="20"/>
+                          <w:szCs w:val="20"/>
+                        </w:rPr>
+                        <w:t xml:space="preserve"> </w:t>
+                      </w:r>
+                      <w:proofErr w:type="spellStart"/>
+                      <w:r>
+                        <w:rPr>
+                          <w:i/>
+                          <w:color w:val="808080" w:themeColor="background1" w:themeShade="80"/>
+                          <w:sz w:val="20"/>
+                          <w:szCs w:val="20"/>
+                        </w:rPr>
+                        <w:t>afbeelding</w:t>
+                      </w:r>
+                      <w:proofErr w:type="spellEnd"/>
+                    </w:p>
+                  </w:txbxContent>
+                </v:textbox>
+                <w10:wrap type="square"/>
+              </v:shape>
+            </w:pict>
+          </mc:Fallback>
+        </mc:AlternateContent>
+      </w:r>
+      <w:r>
+        <w:rPr>
+          <w:lang w:val="nl-NL"/>
+        </w:rPr>
+        <w:t xml:space="preserve">Het is belangrijk om meerdere tests uit te voeren en daar het gemiddelde van te nemen. Daarom voeren we elke manier 50 keer uit en delen </w:t>
+      </w:r>
+      <w:bookmarkStart w:id="6" w:name="_GoBack"/>
+      <w:bookmarkEnd w:id="6"/>
+      <w:r>
+        <w:rPr>
+          <w:lang w:val="nl-NL"/>
+        </w:rPr>
+        <w:t xml:space="preserve">de totale seconden door 50. </w:t>
+      </w:r>
       <w:r>
         <w:rPr>
           <w:lang w:val="nl-NL"/>
@@ -1648,7 +2267,7 @@
 
 <file path=word/comments.xml><?xml version="1.0" encoding="utf-8"?>
 <w:comments xmlns:wpc="http://schemas.microsoft.com/office/word/2010/wordprocessingCanvas" xmlns:mo="http://schemas.microsoft.com/office/mac/office/2008/main" xmlns:mc="http://schemas.openxmlformats.org/markup-compatibility/2006" xmlns:mv="urn:schemas-microsoft-com:mac:vml" xmlns:o="urn:schemas-microsoft-com:office:office" xmlns:r="http://schemas.openxmlformats.org/officeDocument/2006/relationships" xmlns:m="http://schemas.openxmlformats.org/officeDocument/2006/math" xmlns:v="urn:schemas-microsoft-com:vml" xmlns:wp14="http://schemas.microsoft.com/office/word/2010/wordprocessingDrawing" xmlns:wp="http://schemas.openxmlformats.org/drawingml/2006/wordprocessingDrawing" xmlns:w10="urn:schemas-microsoft-com:office:word" xmlns:w="http://schemas.openxmlformats.org/wordprocessingml/2006/main" xmlns:w14="http://schemas.microsoft.com/office/word/2010/wordml" xmlns:w15="http://schemas.microsoft.com/office/word/2012/wordml" xmlns:wpg="http://schemas.microsoft.com/office/word/2010/wordprocessingGroup" xmlns:wpi="http://schemas.microsoft.com/office/word/2010/wordprocessingInk" xmlns:wne="http://schemas.microsoft.com/office/word/2006/wordml" xmlns:wps="http://schemas.microsoft.com/office/word/2010/wordprocessingShape" mc:Ignorable="w14 w15 wp14">
-  <w:comment w:id="2" w:author="Microsoft Office User" w:date="2016-05-08T11:37:00Z" w:initials="Office">
+  <w:comment w:id="1" w:author="Microsoft Office User" w:date="2016-05-08T11:37:00Z" w:initials="Office">
     <w:p>
       <w:pPr>
         <w:rPr>
@@ -1681,7 +2300,7 @@
       </w:pPr>
     </w:p>
   </w:comment>
-  <w:comment w:id="4" w:author="Microsoft Office User" w:date="2016-05-08T11:37:00Z" w:initials="Office">
+  <w:comment w:id="3" w:author="Microsoft Office User" w:date="2016-05-08T11:37:00Z" w:initials="Office">
     <w:p>
       <w:pPr>
         <w:rPr>
@@ -1713,7 +2332,7 @@
       </w:pPr>
     </w:p>
   </w:comment>
-  <w:comment w:id="6" w:author="Microsoft Office User" w:date="2016-05-08T11:37:00Z" w:initials="Office">
+  <w:comment w:id="5" w:author="Microsoft Office User" w:date="2016-05-08T11:37:00Z" w:initials="Office">
     <w:p>
       <w:pPr>
         <w:rPr>
@@ -3712,6 +4331,15 @@
 </file>
 
 <file path=customXml/item2.xml><?xml version="1.0" encoding="utf-8"?>
+<?mso-contentType ?>
+<FormTemplates xmlns="http://schemas.microsoft.com/sharepoint/v3/contenttype/forms">
+  <Display>DocumentLibraryForm</Display>
+  <Edit>DocumentLibraryForm</Edit>
+  <New>DocumentLibraryForm</New>
+</FormTemplates>
+</file>
+
+<file path=customXml/item3.xml><?xml version="1.0" encoding="utf-8"?>
 <ct:contentTypeSchema xmlns:ct="http://schemas.microsoft.com/office/2006/metadata/contentType" xmlns:ma="http://schemas.microsoft.com/office/2006/metadata/properties/metaAttributes" ct:_="" ma:_="" ma:contentTypeName="Document" ma:contentTypeID="0x0101007FC650FC05AF1E4186813CC1DBE901B1" ma:contentTypeVersion="" ma:contentTypeDescription="Een nieuw document maken." ma:contentTypeScope="" ma:versionID="a9816d727a275457f365a1d6559b1d55">
   <xsd:schema xmlns:xsd="http://www.w3.org/2001/XMLSchema" xmlns:xs="http://www.w3.org/2001/XMLSchema" xmlns:p="http://schemas.microsoft.com/office/2006/metadata/properties" xmlns:ns2="9ab5e87a-ed8e-45a5-9793-059f67398425" targetNamespace="http://schemas.microsoft.com/office/2006/metadata/properties" ma:root="true" ma:fieldsID="e36a552b910c1cdf142adc90bba5ebe9" ns2:_="">
     <xsd:import namespace="9ab5e87a-ed8e-45a5-9793-059f67398425"/>
@@ -3872,7 +4500,7 @@
 </ct:contentTypeSchema>
 </file>
 
-<file path=customXml/item3.xml><?xml version="1.0" encoding="utf-8"?>
+<file path=customXml/item4.xml><?xml version="1.0" encoding="utf-8"?>
 <p:properties xmlns:p="http://schemas.microsoft.com/office/2006/metadata/properties" xmlns:xsi="http://www.w3.org/2001/XMLSchema-instance" xmlns:pc="http://schemas.microsoft.com/office/infopath/2007/PartnerControls">
   <documentManagement>
     <Volgorde_x0020_Documenten xmlns="9ab5e87a-ed8e-45a5-9793-059f67398425">9999</Volgorde_x0020_Documenten>
@@ -3880,15 +4508,6 @@
     <Week xmlns="9ab5e87a-ed8e-45a5-9793-059f67398425">Geen week</Week>
   </documentManagement>
 </p:properties>
-</file>
-
-<file path=customXml/item4.xml><?xml version="1.0" encoding="utf-8"?>
-<?mso-contentType ?>
-<FormTemplates xmlns="http://schemas.microsoft.com/sharepoint/v3/contenttype/forms">
-  <Display>DocumentLibraryForm</Display>
-  <Edit>DocumentLibraryForm</Edit>
-  <New>DocumentLibraryForm</New>
-</FormTemplates>
 </file>
 
 <file path=customXml/itemProps1.xml><?xml version="1.0" encoding="utf-8"?>
@@ -3900,6 +4519,14 @@
 </file>
 
 <file path=customXml/itemProps2.xml><?xml version="1.0" encoding="utf-8"?>
+<ds:datastoreItem xmlns:ds="http://schemas.openxmlformats.org/officeDocument/2006/customXml" ds:itemID="{4F00028A-2031-40D5-B285-8B050A579A4B}">
+  <ds:schemaRefs>
+    <ds:schemaRef ds:uri="http://schemas.microsoft.com/sharepoint/v3/contenttype/forms"/>
+  </ds:schemaRefs>
+</ds:datastoreItem>
+</file>
+
+<file path=customXml/itemProps3.xml><?xml version="1.0" encoding="utf-8"?>
 <ds:datastoreItem xmlns:ds="http://schemas.openxmlformats.org/officeDocument/2006/customXml" ds:itemID="{F9A7C657-2AC6-4A3E-9165-94FCA7697501}">
   <ds:schemaRefs>
     <ds:schemaRef ds:uri="http://schemas.microsoft.com/office/2006/metadata/contentType"/>
@@ -3917,7 +4544,7 @@
 </ds:datastoreItem>
 </file>
 
-<file path=customXml/itemProps3.xml><?xml version="1.0" encoding="utf-8"?>
+<file path=customXml/itemProps4.xml><?xml version="1.0" encoding="utf-8"?>
 <ds:datastoreItem xmlns:ds="http://schemas.openxmlformats.org/officeDocument/2006/customXml" ds:itemID="{58168951-44E0-4136-8F92-FF175DCC12B0}">
   <ds:schemaRefs>
     <ds:schemaRef ds:uri="http://schemas.microsoft.com/office/2006/metadata/properties"/>
@@ -3925,12 +4552,4 @@
     <ds:schemaRef ds:uri="9ab5e87a-ed8e-45a5-9793-059f67398425"/>
   </ds:schemaRefs>
 </ds:datastoreItem>
-</file>
-
-<file path=customXml/itemProps4.xml><?xml version="1.0" encoding="utf-8"?>
-<ds:datastoreItem xmlns:ds="http://schemas.openxmlformats.org/officeDocument/2006/customXml" ds:itemID="{4F00028A-2031-40D5-B285-8B050A579A4B}">
-  <ds:schemaRefs>
-    <ds:schemaRef ds:uri="http://schemas.microsoft.com/sharepoint/v3/contenttype/forms"/>
-  </ds:schemaRefs>
-</ds:datastoreItem>
 </file>
</xml_diff>